<commit_message>
Correção de detalhes e Adição da documentação atualizada
</commit_message>
<xml_diff>
--- a/Documentação-Chessjourney.docx
+++ b/Documentação-Chessjourney.docx
@@ -455,8 +455,6 @@
       <w:pPr>
         <w:pStyle w:val="PargrafodaLista"/>
         <w:ind w:left="360"/>
-      </w:pPr>
-      <w:r>
         <w:rPr>
           <w:rFonts w:ascii="Arial" w:hAnsi="Arial" w:eastAsia="Arial" w:cs="Arial"/>
           <w:b w:val="0"/>
@@ -471,8 +469,112 @@
           <w:szCs w:val="24"/>
           <w:lang w:val="pt-BR"/>
         </w:rPr>
-        <w:t>O xadrez me ensinou a pensar com calma, analisar possibilidades e tomar decisões de forma mais consciente. A cada partida, percebi que o jogo refletia a própria vida: às vezes é preciso recuar para avançar, planejar cada passo e aceitar que nem todas as jogadas dão certo, mas sempre há uma próxima oportunidade.</w:t>
-      </w:r>
+      </w:pPr>
+      <w:r>
+        <w:rPr>
+          <w:rFonts w:ascii="Arial" w:hAnsi="Arial" w:eastAsia="Arial" w:cs="Arial"/>
+          <w:b w:val="0"/>
+          <w:bCs w:val="0"/>
+          <w:i w:val="0"/>
+          <w:iCs w:val="0"/>
+          <w:caps w:val="0"/>
+          <w:smallCaps w:val="0"/>
+          <w:noProof w:val="0"/>
+          <w:color w:val="000000" w:themeColor="text1" w:themeTint="FF" w:themeShade="FF"/>
+          <w:sz w:val="24"/>
+          <w:szCs w:val="24"/>
+          <w:lang w:val="pt-BR"/>
+        </w:rPr>
+        <w:t>O xadrez me ensinou a pensar com calma, analisar possibilidades e tomar decisões de forma mais consciente. A</w:t>
+      </w:r>
+      <w:r>
+        <w:rPr>
+          <w:rFonts w:ascii="Arial" w:hAnsi="Arial" w:eastAsia="Arial" w:cs="Arial"/>
+          <w:b w:val="0"/>
+          <w:bCs w:val="0"/>
+          <w:i w:val="0"/>
+          <w:iCs w:val="0"/>
+          <w:caps w:val="0"/>
+          <w:smallCaps w:val="0"/>
+          <w:noProof w:val="0"/>
+          <w:color w:val="000000" w:themeColor="text1" w:themeTint="FF" w:themeShade="FF"/>
+          <w:sz w:val="24"/>
+          <w:szCs w:val="24"/>
+          <w:lang w:val="pt-BR"/>
+        </w:rPr>
+        <w:t xml:space="preserve">credito que o </w:t>
+      </w:r>
+      <w:r>
+        <w:rPr>
+          <w:rFonts w:ascii="Arial" w:hAnsi="Arial" w:eastAsia="Arial" w:cs="Arial"/>
+          <w:b w:val="0"/>
+          <w:bCs w:val="0"/>
+          <w:i w:val="0"/>
+          <w:iCs w:val="0"/>
+          <w:caps w:val="0"/>
+          <w:smallCaps w:val="0"/>
+          <w:noProof w:val="0"/>
+          <w:color w:val="000000" w:themeColor="text1" w:themeTint="FF" w:themeShade="FF"/>
+          <w:sz w:val="24"/>
+          <w:szCs w:val="24"/>
+          <w:lang w:val="pt-BR"/>
+        </w:rPr>
+        <w:t>jogo reflet</w:t>
+      </w:r>
+      <w:r>
+        <w:rPr>
+          <w:rFonts w:ascii="Arial" w:hAnsi="Arial" w:eastAsia="Arial" w:cs="Arial"/>
+          <w:b w:val="0"/>
+          <w:bCs w:val="0"/>
+          <w:i w:val="0"/>
+          <w:iCs w:val="0"/>
+          <w:caps w:val="0"/>
+          <w:smallCaps w:val="0"/>
+          <w:noProof w:val="0"/>
+          <w:color w:val="000000" w:themeColor="text1" w:themeTint="FF" w:themeShade="FF"/>
+          <w:sz w:val="24"/>
+          <w:szCs w:val="24"/>
+          <w:lang w:val="pt-BR"/>
+        </w:rPr>
+        <w:t xml:space="preserve">e </w:t>
+      </w:r>
+      <w:r>
+        <w:rPr>
+          <w:rFonts w:ascii="Arial" w:hAnsi="Arial" w:eastAsia="Arial" w:cs="Arial"/>
+          <w:b w:val="0"/>
+          <w:bCs w:val="0"/>
+          <w:i w:val="0"/>
+          <w:iCs w:val="0"/>
+          <w:caps w:val="0"/>
+          <w:smallCaps w:val="0"/>
+          <w:noProof w:val="0"/>
+          <w:color w:val="000000" w:themeColor="text1" w:themeTint="FF" w:themeShade="FF"/>
+          <w:sz w:val="24"/>
+          <w:szCs w:val="24"/>
+          <w:lang w:val="pt-BR"/>
+        </w:rPr>
+        <w:t>a própria vida: às vezes é preciso recuar para avançar, planejar cada passo e aceitar que nem todas as jogadas dão certo, mas sempre há uma próxima oportunidade.</w:t>
+      </w:r>
+    </w:p>
+    <w:p>
+      <w:pPr>
+        <w:pStyle w:val="PargrafodaLista"/>
+        <w:ind w:left="360"/>
+        <w:rPr>
+          <w:rFonts w:ascii="Arial" w:hAnsi="Arial" w:eastAsia="Arial" w:cs="Arial"/>
+          <w:b w:val="0"/>
+          <w:bCs w:val="0"/>
+          <w:i w:val="0"/>
+          <w:iCs w:val="0"/>
+          <w:caps w:val="0"/>
+          <w:smallCaps w:val="0"/>
+          <w:noProof w:val="0"/>
+          <w:color w:val="000000" w:themeColor="text1" w:themeTint="FF" w:themeShade="FF"/>
+          <w:sz w:val="24"/>
+          <w:szCs w:val="24"/>
+          <w:lang w:val="pt-BR"/>
+        </w:rPr>
+      </w:pPr>
     </w:p>
     <w:p>
       <w:pPr>

</xml_diff>

<commit_message>
View adicionada e Correções na dashboard
</commit_message>
<xml_diff>
--- a/Documentação-Chessjourney.docx
+++ b/Documentação-Chessjourney.docx
@@ -394,7 +394,24 @@
           <w:szCs w:val="24"/>
           <w:lang w:val="pt-BR"/>
         </w:rPr>
-        <w:t>no final de 2019</w:t>
+        <w:t xml:space="preserve">no </w:t>
+      </w:r>
+      <w:r>
+        <w:rPr>
+          <w:rFonts w:ascii="Arial" w:hAnsi="Arial" w:eastAsia="Arial" w:cs="Arial"/>
+          <w:b w:val="0"/>
+          <w:bCs w:val="0"/>
+          <w:i w:val="0"/>
+          <w:iCs w:val="0"/>
+          <w:caps w:val="0"/>
+          <w:smallCaps w:val="0"/>
+          <w:noProof w:val="0"/>
+          <w:color w:val="000000" w:themeColor="text1" w:themeTint="FF" w:themeShade="FF"/>
+          <w:sz w:val="24"/>
+          <w:szCs w:val="24"/>
+          <w:lang w:val="pt-BR"/>
+        </w:rPr>
+        <w:t>começo de 2020</w:t>
       </w:r>
       <w:r>
         <w:rPr>
@@ -1406,7 +1423,33 @@
           <w:szCs w:val="24"/>
           <w:lang w:val="pt-BR"/>
         </w:rPr>
-        <w:t xml:space="preserve"> (digital ou físico) para ensino de xadrez básico;</w:t>
+        <w:t xml:space="preserve"> </w:t>
+      </w:r>
+      <w:r>
+        <w:rPr>
+          <w:rFonts w:ascii="Arial" w:hAnsi="Arial" w:eastAsia="Arial" w:cs="Arial"/>
+          <w:b w:val="0"/>
+          <w:bCs w:val="0"/>
+          <w:noProof w:val="0"/>
+          <w:color w:val="auto"/>
+          <w:sz w:val="24"/>
+          <w:szCs w:val="24"/>
+          <w:lang w:val="pt-BR"/>
+        </w:rPr>
+        <w:t xml:space="preserve">o </w:t>
+      </w:r>
+      <w:r>
+        <w:rPr>
+          <w:rFonts w:ascii="Arial" w:hAnsi="Arial" w:eastAsia="Arial" w:cs="Arial"/>
+          <w:b w:val="0"/>
+          <w:bCs w:val="0"/>
+          <w:noProof w:val="0"/>
+          <w:color w:val="auto"/>
+          <w:sz w:val="24"/>
+          <w:szCs w:val="24"/>
+          <w:lang w:val="pt-BR"/>
+        </w:rPr>
+        <w:t>ensino de xadrez básico;</w:t>
       </w:r>
     </w:p>
     <w:p>

</xml_diff>